<commit_message>
Fixed some line formatting
Multiple lines were not set to "Normal" which messed up the look of the navigation pane in word
</commit_message>
<xml_diff>
--- a/Application Proxy/Application Proxy Deployment Plan.docx
+++ b/Application Proxy/Application Proxy Deployment Plan.docx
@@ -2792,13 +2792,13 @@
       <w:pPr>
         <w:pStyle w:val="Heading1Numbered"/>
       </w:pPr>
-      <w:bookmarkStart w:id="0" w:name="_Toc508930344"/>
-      <w:bookmarkStart w:id="1" w:name="_Toc297286694"/>
+      <w:bookmarkStart w:id="2" w:name="_Toc508930344"/>
+      <w:bookmarkStart w:id="3" w:name="_Toc297286694"/>
       <w:r>
         <w:lastRenderedPageBreak/>
         <w:t>Overview</w:t>
       </w:r>
-      <w:bookmarkEnd w:id="0"/>
+      <w:bookmarkEnd w:id="2"/>
     </w:p>
     <w:p>
       <w:r>
@@ -2915,11 +2915,11 @@
       <w:pPr>
         <w:pStyle w:val="Heading1Numbered"/>
       </w:pPr>
-      <w:bookmarkStart w:id="2" w:name="_Toc508930345"/>
+      <w:bookmarkStart w:id="4" w:name="_Toc508930345"/>
       <w:r>
         <w:t>Assessment</w:t>
       </w:r>
-      <w:bookmarkEnd w:id="2"/>
+      <w:bookmarkEnd w:id="4"/>
     </w:p>
     <w:p>
       <w:r>
@@ -3051,11 +3051,21 @@
         <w:lastRenderedPageBreak/>
         <w:t xml:space="preserve">The intent of this section is to provide </w:t>
       </w:r>
-      <w:fldSimple w:instr=" DOCPROPERTY  Customer  \* MERGEFORMAT ">
-        <w:r>
-          <w:t>&lt;Update Customer Name in Doc Properties&gt;</w:t>
-        </w:r>
-      </w:fldSimple>
+      <w:r>
+        <w:fldChar w:fldCharType="begin"/>
+      </w:r>
+      <w:r>
+        <w:instrText xml:space="preserve"> DOCPROPERTY  Customer  \* MERGEFORMAT </w:instrText>
+      </w:r>
+      <w:r>
+        <w:fldChar w:fldCharType="separate"/>
+      </w:r>
+      <w:r>
+        <w:t>&lt;Update Customer Name in Doc Properties&gt;</w:t>
+      </w:r>
+      <w:r>
+        <w:fldChar w:fldCharType="end"/>
+      </w:r>
       <w:r>
         <w:t xml:space="preserve"> with detailed information about necessary remediation activities that must be performed pr</w:t>
       </w:r>
@@ -3076,8 +3086,7 @@
           <w:lang w:eastAsia="ja-JP"/>
         </w:rPr>
       </w:pPr>
-      <w:bookmarkStart w:id="3" w:name="_Toc508930346"/>
-      <w:bookmarkStart w:id="4" w:name="_GoBack"/>
+      <w:bookmarkStart w:id="5" w:name="_Toc508930346"/>
       <w:r>
         <w:rPr>
           <w:lang w:eastAsia="ja-JP"/>
@@ -3096,7 +3105,7 @@
         </w:rPr>
         <w:t>Activities</w:t>
       </w:r>
-      <w:bookmarkEnd w:id="3"/>
+      <w:bookmarkEnd w:id="5"/>
     </w:p>
     <w:p>
       <w:pPr>
@@ -3115,11 +3124,7 @@
         <w:t>t</w:t>
       </w:r>
       <w:r>
-        <w:t>he delivery of this project assumes that the following components are in place (enabled) and are functioning accordingly</w:t>
-      </w:r>
-      <w:bookmarkEnd w:id="4"/>
-      <w:r>
-        <w:t>. Please update the following table with specific information about your customer.</w:t>
+        <w:t>he delivery of this project assumes that the following components are in place (enabled) and are functioning accordingly. Please update the following table with specific information about your customer.</w:t>
       </w:r>
     </w:p>
     <w:tbl>
@@ -3330,27 +3335,14 @@
       <w:r>
         <w:t xml:space="preserve">Table </w:t>
       </w:r>
-      <w:r>
-        <w:fldChar w:fldCharType="begin"/>
-      </w:r>
-      <w:r>
-        <w:instrText xml:space="preserve"> SEQ Table \* ARABIC </w:instrText>
-      </w:r>
-      <w:r>
-        <w:fldChar w:fldCharType="separate"/>
-      </w:r>
-      <w:r>
-        <w:rPr>
-          <w:noProof/>
-        </w:rPr>
-        <w:t>1</w:t>
-      </w:r>
-      <w:r>
-        <w:rPr>
-          <w:noProof/>
-        </w:rPr>
-        <w:fldChar w:fldCharType="end"/>
-      </w:r>
+      <w:fldSimple w:instr=" SEQ Table \* ARABIC ">
+        <w:r>
+          <w:rPr>
+            <w:noProof/>
+          </w:rPr>
+          <w:t>1</w:t>
+        </w:r>
+      </w:fldSimple>
       <w:r>
         <w:t>: Dep</w:t>
       </w:r>
@@ -3365,20 +3357,20 @@
       <w:pPr>
         <w:pStyle w:val="Heading2Numbered"/>
       </w:pPr>
-      <w:bookmarkStart w:id="5" w:name="_Toc424138801"/>
-      <w:bookmarkStart w:id="6" w:name="_Toc508930347"/>
-      <w:bookmarkStart w:id="7" w:name="deploy"/>
+      <w:bookmarkStart w:id="6" w:name="_Toc424138801"/>
+      <w:bookmarkStart w:id="7" w:name="_Toc508930347"/>
+      <w:bookmarkStart w:id="8" w:name="deploy"/>
       <w:r>
         <w:t>Organizational</w:t>
       </w:r>
       <w:r>
         <w:t xml:space="preserve"> </w:t>
       </w:r>
-      <w:bookmarkEnd w:id="5"/>
+      <w:bookmarkEnd w:id="6"/>
       <w:r>
         <w:t>Governance and Security Requirements</w:t>
       </w:r>
-      <w:bookmarkEnd w:id="6"/>
+      <w:bookmarkEnd w:id="7"/>
     </w:p>
     <w:p>
       <w:r>
@@ -3880,27 +3872,14 @@
       <w:r>
         <w:t xml:space="preserve">Table </w:t>
       </w:r>
-      <w:r>
-        <w:fldChar w:fldCharType="begin"/>
-      </w:r>
-      <w:r>
-        <w:instrText xml:space="preserve"> SEQ Table \* ARABIC </w:instrText>
-      </w:r>
-      <w:r>
-        <w:fldChar w:fldCharType="separate"/>
-      </w:r>
-      <w:r>
-        <w:rPr>
-          <w:noProof/>
-        </w:rPr>
-        <w:t>2</w:t>
-      </w:r>
-      <w:r>
-        <w:rPr>
-          <w:noProof/>
-        </w:rPr>
-        <w:fldChar w:fldCharType="end"/>
-      </w:r>
+      <w:fldSimple w:instr=" SEQ Table \* ARABIC ">
+        <w:r>
+          <w:rPr>
+            <w:noProof/>
+          </w:rPr>
+          <w:t>2</w:t>
+        </w:r>
+      </w:fldSimple>
       <w:r>
         <w:t xml:space="preserve">: </w:t>
       </w:r>
@@ -3912,14 +3891,14 @@
       <w:pPr>
         <w:pStyle w:val="Heading1Numbered"/>
       </w:pPr>
-      <w:bookmarkStart w:id="8" w:name="_Toc508930348"/>
+      <w:bookmarkStart w:id="9" w:name="_Toc508930348"/>
       <w:r>
         <w:t>Azure AD Application Proxy</w:t>
       </w:r>
       <w:r>
         <w:t xml:space="preserve"> Solution</w:t>
       </w:r>
-      <w:bookmarkEnd w:id="8"/>
+      <w:bookmarkEnd w:id="9"/>
     </w:p>
     <w:p>
       <w:pPr>
@@ -4262,11 +4241,21 @@
       <w:r>
         <w:t xml:space="preserve">The applications in scope for being published via </w:t>
       </w:r>
-      <w:fldSimple w:instr=" DOCPROPERTY  Customer  \* MERGEFORMAT ">
-        <w:r>
-          <w:t>&lt;Update Customer Name in Doc Properties&gt;</w:t>
-        </w:r>
-      </w:fldSimple>
+      <w:r>
+        <w:fldChar w:fldCharType="begin"/>
+      </w:r>
+      <w:r>
+        <w:instrText xml:space="preserve"> DOCPROPERTY  Customer  \* MERGEFORMAT </w:instrText>
+      </w:r>
+      <w:r>
+        <w:fldChar w:fldCharType="separate"/>
+      </w:r>
+      <w:r>
+        <w:t>&lt;Update Customer Name in Doc Properties&gt;</w:t>
+      </w:r>
+      <w:r>
+        <w:fldChar w:fldCharType="end"/>
+      </w:r>
       <w:r>
         <w:t>’s Azure Active Directory Application Proxy deployment are listed below:</w:t>
       </w:r>
@@ -4309,23 +4298,7 @@
           <w:b/>
           <w:lang w:val="en-US"/>
         </w:rPr>
-        <w:t xml:space="preserve">With Azure AD Application Proxy, you can access </w:t>
-      </w:r>
-      <w:proofErr w:type="gramStart"/>
-      <w:r>
-        <w:rPr>
-          <w:b/>
-          <w:lang w:val="en-US"/>
-        </w:rPr>
-        <w:t>different types</w:t>
-      </w:r>
-      <w:proofErr w:type="gramEnd"/>
-      <w:r>
-        <w:rPr>
-          <w:b/>
-          <w:lang w:val="en-US"/>
-        </w:rPr>
-        <w:t xml:space="preserve"> of internal applications:</w:t>
+        <w:t>With Azure AD Application Proxy, you can access different types of internal applications:</w:t>
       </w:r>
     </w:p>
     <w:p>
@@ -4563,27 +4536,14 @@
       <w:r>
         <w:t xml:space="preserve">Table </w:t>
       </w:r>
-      <w:r>
-        <w:fldChar w:fldCharType="begin"/>
-      </w:r>
-      <w:r>
-        <w:instrText xml:space="preserve"> SEQ Table \* ARABIC </w:instrText>
-      </w:r>
-      <w:r>
-        <w:fldChar w:fldCharType="separate"/>
-      </w:r>
-      <w:r>
-        <w:rPr>
-          <w:noProof/>
-        </w:rPr>
-        <w:t>3</w:t>
-      </w:r>
-      <w:r>
-        <w:rPr>
-          <w:noProof/>
-        </w:rPr>
-        <w:fldChar w:fldCharType="end"/>
-      </w:r>
+      <w:fldSimple w:instr=" SEQ Table \* ARABIC ">
+        <w:r>
+          <w:rPr>
+            <w:noProof/>
+          </w:rPr>
+          <w:t>3</w:t>
+        </w:r>
+      </w:fldSimple>
       <w:r>
         <w:t>: Ap</w:t>
       </w:r>
@@ -4595,14 +4555,14 @@
       <w:pPr>
         <w:pStyle w:val="Heading2Numbered"/>
       </w:pPr>
-      <w:bookmarkStart w:id="9" w:name="_Toc508930349"/>
+      <w:bookmarkStart w:id="10" w:name="_Toc508930349"/>
       <w:r>
         <w:t>Core</w:t>
       </w:r>
       <w:r>
         <w:t xml:space="preserve"> Dependencies</w:t>
       </w:r>
-      <w:bookmarkEnd w:id="9"/>
+      <w:bookmarkEnd w:id="10"/>
     </w:p>
     <w:p>
       <w:r>
@@ -5583,30 +5543,14 @@
       <w:r>
         <w:t xml:space="preserve">Table </w:t>
       </w:r>
-      <w:r>
-        <w:fldChar w:fldCharType="begin"/>
-      </w:r>
-      <w:r>
-        <w:instrText xml:space="preserve"> SEQ Ta</w:instrText>
-      </w:r>
-      <w:r>
-        <w:instrText xml:space="preserve">ble \* ARABIC </w:instrText>
-      </w:r>
-      <w:r>
-        <w:fldChar w:fldCharType="separate"/>
-      </w:r>
-      <w:r>
-        <w:rPr>
-          <w:noProof/>
-        </w:rPr>
-        <w:t>4</w:t>
-      </w:r>
-      <w:r>
-        <w:rPr>
-          <w:noProof/>
-        </w:rPr>
-        <w:fldChar w:fldCharType="end"/>
-      </w:r>
+      <w:fldSimple w:instr=" SEQ Table \* ARABIC ">
+        <w:r>
+          <w:rPr>
+            <w:noProof/>
+          </w:rPr>
+          <w:t>4</w:t>
+        </w:r>
+      </w:fldSimple>
       <w:r>
         <w:t>: Infrastructure Dependencies</w:t>
       </w:r>
@@ -5615,11 +5559,11 @@
       <w:pPr>
         <w:pStyle w:val="Heading2Numbered"/>
       </w:pPr>
-      <w:bookmarkStart w:id="10" w:name="_Toc508930350"/>
+      <w:bookmarkStart w:id="11" w:name="_Toc508930350"/>
       <w:r>
         <w:t>Applications Discovery</w:t>
       </w:r>
-      <w:bookmarkEnd w:id="10"/>
+      <w:bookmarkEnd w:id="11"/>
     </w:p>
     <w:p>
       <w:pPr>
@@ -6080,11 +6024,11 @@
       <w:pPr>
         <w:pStyle w:val="Caption"/>
       </w:pPr>
-      <w:bookmarkStart w:id="11" w:name="_Ref370812958"/>
+      <w:bookmarkStart w:id="12" w:name="_Ref370812958"/>
       <w:r>
         <w:t xml:space="preserve">Table </w:t>
       </w:r>
-      <w:bookmarkEnd w:id="11"/>
+      <w:bookmarkEnd w:id="12"/>
       <w:r>
         <w:fldChar w:fldCharType="begin"/>
       </w:r>
@@ -6115,11 +6059,11 @@
       <w:pPr>
         <w:pStyle w:val="Heading3Numbered"/>
       </w:pPr>
-      <w:bookmarkStart w:id="12" w:name="_Toc508930351"/>
+      <w:bookmarkStart w:id="13" w:name="_Toc508930351"/>
       <w:r>
         <w:t>Application specific details</w:t>
       </w:r>
-      <w:bookmarkEnd w:id="12"/>
+      <w:bookmarkEnd w:id="13"/>
     </w:p>
     <w:p>
       <w:r>
@@ -7080,26 +7024,18 @@
       <w:pPr>
         <w:pStyle w:val="Heading2Numbered"/>
       </w:pPr>
-      <w:bookmarkStart w:id="13" w:name="_Toc508930352"/>
+      <w:bookmarkStart w:id="14" w:name="_Toc508930352"/>
       <w:r>
         <w:t>Pilot best practices recommendations</w:t>
       </w:r>
-      <w:bookmarkEnd w:id="13"/>
+      <w:bookmarkEnd w:id="14"/>
     </w:p>
     <w:p>
       <w:r>
         <w:t>T</w:t>
       </w:r>
       <w:r>
-        <w:t xml:space="preserve">he process of making an application available externally through Azure AD Application Proxy is somewhat trivial, typically requiring </w:t>
-      </w:r>
-      <w:proofErr w:type="gramStart"/>
-      <w:r>
-        <w:t>very little</w:t>
-      </w:r>
-      <w:proofErr w:type="gramEnd"/>
-      <w:r>
-        <w:t xml:space="preserve"> effort and expertise. The amount of time and effort that is then required to fully commission an application with SSO, really depends on </w:t>
+        <w:t xml:space="preserve">he process of making an application available externally through Azure AD Application Proxy is somewhat trivial, typically requiring very little effort and expertise. The amount of time and effort that is then required to fully commission an application with SSO, really depends on </w:t>
       </w:r>
       <w:r>
         <w:t xml:space="preserve">several external </w:t>
@@ -7852,21 +7788,21 @@
       <w:pPr>
         <w:pStyle w:val="Heading2Numbered"/>
       </w:pPr>
-      <w:bookmarkStart w:id="14" w:name="_Toc508930353"/>
-      <w:bookmarkStart w:id="15" w:name="_Toc508930354"/>
-      <w:bookmarkStart w:id="16" w:name="_Toc508930355"/>
-      <w:bookmarkStart w:id="17" w:name="_Toc508930356"/>
-      <w:bookmarkStart w:id="18" w:name="_Toc508930357"/>
-      <w:bookmarkStart w:id="19" w:name="_Toc508930358"/>
-      <w:bookmarkEnd w:id="14"/>
+      <w:bookmarkStart w:id="15" w:name="_Toc508930353"/>
+      <w:bookmarkStart w:id="16" w:name="_Toc508930354"/>
+      <w:bookmarkStart w:id="17" w:name="_Toc508930355"/>
+      <w:bookmarkStart w:id="18" w:name="_Toc508930356"/>
+      <w:bookmarkStart w:id="19" w:name="_Toc508930357"/>
+      <w:bookmarkStart w:id="20" w:name="_Toc508930358"/>
       <w:bookmarkEnd w:id="15"/>
       <w:bookmarkEnd w:id="16"/>
       <w:bookmarkEnd w:id="17"/>
       <w:bookmarkEnd w:id="18"/>
+      <w:bookmarkEnd w:id="19"/>
       <w:r>
         <w:t>Production best practices recommendations</w:t>
       </w:r>
-      <w:bookmarkEnd w:id="19"/>
+      <w:bookmarkEnd w:id="20"/>
     </w:p>
     <w:p>
       <w:r>
@@ -8407,19 +8343,19 @@
       <w:pPr>
         <w:pStyle w:val="Heading1Numbered"/>
       </w:pPr>
-      <w:bookmarkStart w:id="20" w:name="_Toc508930359"/>
-      <w:bookmarkStart w:id="21" w:name="_Toc508930360"/>
-      <w:bookmarkStart w:id="22" w:name="_Toc508930361"/>
-      <w:bookmarkStart w:id="23" w:name="_Toc508930362"/>
-      <w:bookmarkStart w:id="24" w:name="_Toc508930363"/>
-      <w:bookmarkStart w:id="25" w:name="_Toc508930364"/>
-      <w:bookmarkStart w:id="26" w:name="_Toc508930365"/>
-      <w:bookmarkEnd w:id="20"/>
+      <w:bookmarkStart w:id="21" w:name="_Toc508930359"/>
+      <w:bookmarkStart w:id="22" w:name="_Toc508930360"/>
+      <w:bookmarkStart w:id="23" w:name="_Toc508930361"/>
+      <w:bookmarkStart w:id="24" w:name="_Toc508930362"/>
+      <w:bookmarkStart w:id="25" w:name="_Toc508930363"/>
+      <w:bookmarkStart w:id="26" w:name="_Toc508930364"/>
+      <w:bookmarkStart w:id="27" w:name="_Toc508930365"/>
       <w:bookmarkEnd w:id="21"/>
       <w:bookmarkEnd w:id="22"/>
       <w:bookmarkEnd w:id="23"/>
       <w:bookmarkEnd w:id="24"/>
       <w:bookmarkEnd w:id="25"/>
+      <w:bookmarkEnd w:id="26"/>
       <w:r>
         <w:t xml:space="preserve">Azure AD Application Proxy </w:t>
       </w:r>
@@ -8432,7 +8368,7 @@
       <w:r>
         <w:t>s</w:t>
       </w:r>
-      <w:bookmarkEnd w:id="26"/>
+      <w:bookmarkEnd w:id="27"/>
     </w:p>
     <w:p>
       <w:r>
@@ -9084,27 +9020,14 @@
       <w:r>
         <w:t xml:space="preserve">Table </w:t>
       </w:r>
-      <w:r>
-        <w:fldChar w:fldCharType="begin"/>
-      </w:r>
-      <w:r>
-        <w:instrText xml:space="preserve"> SEQ Table \* ARABIC </w:instrText>
-      </w:r>
-      <w:r>
-        <w:fldChar w:fldCharType="separate"/>
-      </w:r>
-      <w:r>
-        <w:rPr>
-          <w:noProof/>
-        </w:rPr>
-        <w:t>7</w:t>
-      </w:r>
-      <w:r>
-        <w:rPr>
-          <w:noProof/>
-        </w:rPr>
-        <w:fldChar w:fldCharType="end"/>
-      </w:r>
+      <w:fldSimple w:instr=" SEQ Table \* ARABIC ">
+        <w:r>
+          <w:rPr>
+            <w:noProof/>
+          </w:rPr>
+          <w:t>7</w:t>
+        </w:r>
+      </w:fldSimple>
       <w:r>
         <w:t xml:space="preserve">: </w:t>
       </w:r>
@@ -9119,11 +9042,11 @@
       <w:pPr>
         <w:pStyle w:val="Heading2Numbered"/>
       </w:pPr>
-      <w:bookmarkStart w:id="27" w:name="_Toc508930366"/>
+      <w:bookmarkStart w:id="28" w:name="_Toc508930366"/>
       <w:r>
         <w:t>Prerequisites</w:t>
       </w:r>
-      <w:bookmarkEnd w:id="27"/>
+      <w:bookmarkEnd w:id="28"/>
     </w:p>
     <w:p>
       <w:pPr>
@@ -9352,11 +9275,11 @@
       <w:pPr>
         <w:pStyle w:val="Heading2Numbered"/>
       </w:pPr>
-      <w:bookmarkStart w:id="28" w:name="_Toc508930367"/>
+      <w:bookmarkStart w:id="29" w:name="_Toc508930367"/>
       <w:r>
         <w:t>Use-case/scenario/capability requirements</w:t>
       </w:r>
-      <w:bookmarkEnd w:id="28"/>
+      <w:bookmarkEnd w:id="29"/>
     </w:p>
     <w:p>
       <w:pPr>
@@ -9459,14 +9382,14 @@
       <w:pPr>
         <w:pStyle w:val="Heading2Numbered"/>
       </w:pPr>
-      <w:bookmarkStart w:id="29" w:name="_Toc508930368"/>
+      <w:bookmarkStart w:id="30" w:name="_Toc508930368"/>
       <w:r>
         <w:t xml:space="preserve">Working with existing on-premises </w:t>
       </w:r>
       <w:r>
         <w:t>proxy servers</w:t>
       </w:r>
-      <w:bookmarkEnd w:id="29"/>
+      <w:bookmarkEnd w:id="30"/>
     </w:p>
     <w:p>
       <w:pPr>
@@ -9708,7 +9631,7 @@
       <w:pPr>
         <w:pStyle w:val="Heading2Numbered"/>
       </w:pPr>
-      <w:bookmarkStart w:id="30" w:name="_Toc508930369"/>
+      <w:bookmarkStart w:id="31" w:name="_Toc508930369"/>
       <w:r>
         <w:t xml:space="preserve">Enable Application Proxy and </w:t>
       </w:r>
@@ -9727,7 +9650,7 @@
       <w:r>
         <w:t>s</w:t>
       </w:r>
-      <w:bookmarkEnd w:id="30"/>
+      <w:bookmarkEnd w:id="31"/>
     </w:p>
     <w:p>
       <w:pPr>
@@ -10306,11 +10229,11 @@
       <w:pPr>
         <w:pStyle w:val="Heading2Numbered"/>
       </w:pPr>
-      <w:bookmarkStart w:id="31" w:name="_Toc508930370"/>
+      <w:bookmarkStart w:id="32" w:name="_Toc508930370"/>
       <w:r>
         <w:t>Create Connector Groups</w:t>
       </w:r>
-      <w:bookmarkEnd w:id="31"/>
+      <w:bookmarkEnd w:id="32"/>
     </w:p>
     <w:p>
       <w:pPr>
@@ -10603,9 +10526,9 @@
       <w:pPr>
         <w:pStyle w:val="Heading2Numbered"/>
       </w:pPr>
-      <w:bookmarkStart w:id="32" w:name="_Toc508930371"/>
-      <w:bookmarkStart w:id="33" w:name="_Toc508930372"/>
-      <w:bookmarkEnd w:id="32"/>
+      <w:bookmarkStart w:id="33" w:name="_Toc508930371"/>
+      <w:bookmarkStart w:id="34" w:name="_Toc508930372"/>
+      <w:bookmarkEnd w:id="33"/>
       <w:r>
         <w:lastRenderedPageBreak/>
         <w:t xml:space="preserve">Publish </w:t>
@@ -10616,7 +10539,7 @@
       <w:r>
         <w:t>s</w:t>
       </w:r>
-      <w:bookmarkEnd w:id="33"/>
+      <w:bookmarkEnd w:id="34"/>
     </w:p>
     <w:p>
       <w:r>
@@ -10726,9 +10649,9 @@
           <w:szCs w:val="24"/>
         </w:rPr>
       </w:pPr>
-      <w:bookmarkStart w:id="34" w:name="_Toc508930373"/>
-      <w:bookmarkEnd w:id="1"/>
-      <w:bookmarkEnd w:id="7"/>
+      <w:bookmarkStart w:id="35" w:name="_Toc508930373"/>
+      <w:bookmarkEnd w:id="3"/>
+      <w:bookmarkEnd w:id="8"/>
       <w:r>
         <w:rPr>
           <w:sz w:val="24"/>
@@ -10758,8 +10681,8 @@
         </w:rPr>
         <w:t>publish</w:t>
       </w:r>
-      <w:bookmarkStart w:id="35" w:name="_Toc508930375"/>
-      <w:bookmarkEnd w:id="34"/>
+      <w:bookmarkStart w:id="36" w:name="_Toc508930375"/>
+      <w:bookmarkEnd w:id="35"/>
       <w:r>
         <w:rPr>
           <w:sz w:val="24"/>
@@ -10775,7 +10698,7 @@
         </w:rPr>
         <w:t xml:space="preserve"> applications to your connector groups</w:t>
       </w:r>
-      <w:bookmarkEnd w:id="35"/>
+      <w:bookmarkEnd w:id="36"/>
     </w:p>
     <w:p>
       <w:pPr>
@@ -10925,7 +10848,7 @@
           <w:szCs w:val="24"/>
         </w:rPr>
       </w:pPr>
-      <w:bookmarkStart w:id="36" w:name="_Toc508930376"/>
+      <w:bookmarkStart w:id="37" w:name="_Toc508930376"/>
       <w:r>
         <w:rPr>
           <w:sz w:val="24"/>
@@ -10954,7 +10877,7 @@
         </w:rPr>
         <w:t>Application</w:t>
       </w:r>
-      <w:bookmarkEnd w:id="36"/>
+      <w:bookmarkEnd w:id="37"/>
     </w:p>
     <w:p>
       <w:pPr>
@@ -11201,7 +11124,7 @@
       <w:pPr>
         <w:pStyle w:val="Heading2Numbered"/>
       </w:pPr>
-      <w:bookmarkStart w:id="37" w:name="_Toc508930377"/>
+      <w:bookmarkStart w:id="38" w:name="_Toc508930377"/>
       <w:r>
         <w:lastRenderedPageBreak/>
         <w:t xml:space="preserve">Base </w:t>
@@ -11218,7 +11141,7 @@
       <w:r>
         <w:t>s</w:t>
       </w:r>
-      <w:bookmarkEnd w:id="37"/>
+      <w:bookmarkEnd w:id="38"/>
     </w:p>
     <w:p>
       <w:pPr>
@@ -11358,14 +11281,14 @@
       <w:pPr>
         <w:pStyle w:val="Heading2Numbered"/>
       </w:pPr>
-      <w:bookmarkStart w:id="38" w:name="_Toc508930378"/>
+      <w:bookmarkStart w:id="39" w:name="_Toc508930378"/>
       <w:r>
         <w:t xml:space="preserve">Pre-Authentication and </w:t>
       </w:r>
       <w:r>
         <w:t>Single Sign On</w:t>
       </w:r>
-      <w:bookmarkEnd w:id="38"/>
+      <w:bookmarkEnd w:id="39"/>
     </w:p>
     <w:p>
       <w:r>
@@ -12341,11 +12264,20 @@
         <w:t xml:space="preserve"> these options do, exactly…</w:t>
       </w:r>
     </w:p>
+    <w:p/>
     <w:p>
       <w:pPr>
         <w:pStyle w:val="Heading2"/>
         <w:shd w:val="clear" w:color="auto" w:fill="FFFFFF" w:themeFill="background1"/>
         <w:spacing w:before="0" w:after="0"/>
+        <w:jc w:val="both"/>
+        <w:rPr>
+          <w:color w:val="000000"/>
+          <w:sz w:val="22"/>
+          <w:szCs w:val="22"/>
+        </w:rPr>
+      </w:pPr>
+      <w:r>
         <w:rPr>
           <w:b/>
           <w:bCs/>
@@ -12353,28 +12285,6 @@
           <w:sz w:val="22"/>
           <w:szCs w:val="22"/>
         </w:rPr>
-      </w:pPr>
-    </w:p>
-    <w:p>
-      <w:pPr>
-        <w:pStyle w:val="Heading2"/>
-        <w:shd w:val="clear" w:color="auto" w:fill="FFFFFF" w:themeFill="background1"/>
-        <w:spacing w:before="0" w:after="0"/>
-        <w:jc w:val="both"/>
-        <w:rPr>
-          <w:color w:val="000000"/>
-          <w:sz w:val="22"/>
-          <w:szCs w:val="22"/>
-        </w:rPr>
-      </w:pPr>
-      <w:r>
-        <w:rPr>
-          <w:b/>
-          <w:bCs/>
-          <w:color w:val="000000"/>
-          <w:sz w:val="22"/>
-          <w:szCs w:val="22"/>
-        </w:rPr>
         <w:t>Azure AD single sign-on disabled</w:t>
       </w:r>
     </w:p>
@@ -12461,9 +12371,8 @@
           <w:sz w:val="22"/>
           <w:szCs w:val="22"/>
         </w:rPr>
-        <w:t xml:space="preserve">This option is </w:t>
-      </w:r>
-      <w:proofErr w:type="gramStart"/>
+        <w:t xml:space="preserve">This option is a good choice </w:t>
+      </w:r>
       <w:r>
         <w:rPr>
           <w:rFonts w:ascii="Segoe UI" w:hAnsi="Segoe UI" w:cs="Segoe UI"/>
@@ -12471,9 +12380,8 @@
           <w:sz w:val="22"/>
           <w:szCs w:val="22"/>
         </w:rPr>
-        <w:t>a good choice</w:t>
-      </w:r>
-      <w:proofErr w:type="gramEnd"/>
+        <w:t xml:space="preserve">for </w:t>
+      </w:r>
       <w:r>
         <w:rPr>
           <w:rFonts w:ascii="Segoe UI" w:hAnsi="Segoe UI" w:cs="Segoe UI"/>
@@ -12481,7 +12389,7 @@
           <w:sz w:val="22"/>
           <w:szCs w:val="22"/>
         </w:rPr>
-        <w:t xml:space="preserve"> </w:t>
+        <w:t xml:space="preserve">exposing </w:t>
       </w:r>
       <w:r>
         <w:rPr>
@@ -12490,7 +12398,7 @@
           <w:sz w:val="22"/>
           <w:szCs w:val="22"/>
         </w:rPr>
-        <w:t xml:space="preserve">for </w:t>
+        <w:t>anonymous</w:t>
       </w:r>
       <w:r>
         <w:rPr>
@@ -12499,7 +12407,7 @@
           <w:sz w:val="22"/>
           <w:szCs w:val="22"/>
         </w:rPr>
-        <w:t xml:space="preserve">exposing </w:t>
+        <w:t xml:space="preserve"> authentication</w:t>
       </w:r>
       <w:r>
         <w:rPr>
@@ -12508,7 +12416,7 @@
           <w:sz w:val="22"/>
           <w:szCs w:val="22"/>
         </w:rPr>
-        <w:t>anonymous</w:t>
+        <w:t xml:space="preserve"> </w:t>
       </w:r>
       <w:r>
         <w:rPr>
@@ -12517,7 +12425,7 @@
           <w:sz w:val="22"/>
           <w:szCs w:val="22"/>
         </w:rPr>
-        <w:t xml:space="preserve"> authentication</w:t>
+        <w:t>application</w:t>
       </w:r>
       <w:r>
         <w:rPr>
@@ -12526,7 +12434,7 @@
           <w:sz w:val="22"/>
           <w:szCs w:val="22"/>
         </w:rPr>
-        <w:t xml:space="preserve"> </w:t>
+        <w:t xml:space="preserve">s </w:t>
       </w:r>
       <w:r>
         <w:rPr>
@@ -12535,7 +12443,7 @@
           <w:sz w:val="22"/>
           <w:szCs w:val="22"/>
         </w:rPr>
-        <w:t>application</w:t>
+        <w:t xml:space="preserve">out on the WWW, but </w:t>
       </w:r>
       <w:r>
         <w:rPr>
@@ -12544,7 +12452,7 @@
           <w:sz w:val="22"/>
           <w:szCs w:val="22"/>
         </w:rPr>
-        <w:t xml:space="preserve">s </w:t>
+        <w:t xml:space="preserve">does offer </w:t>
       </w:r>
       <w:r>
         <w:rPr>
@@ -12553,7 +12461,7 @@
           <w:sz w:val="22"/>
           <w:szCs w:val="22"/>
         </w:rPr>
-        <w:t xml:space="preserve">out on the WWW, but </w:t>
+        <w:t xml:space="preserve">the option of </w:t>
       </w:r>
       <w:r>
         <w:rPr>
@@ -12562,7 +12470,7 @@
           <w:sz w:val="22"/>
           <w:szCs w:val="22"/>
         </w:rPr>
-        <w:t xml:space="preserve">does offer </w:t>
+        <w:t>enabl</w:t>
       </w:r>
       <w:r>
         <w:rPr>
@@ -12571,7 +12479,7 @@
           <w:sz w:val="22"/>
           <w:szCs w:val="22"/>
         </w:rPr>
-        <w:t xml:space="preserve">the option of </w:t>
+        <w:t>ing</w:t>
       </w:r>
       <w:r>
         <w:rPr>
@@ -12580,7 +12488,7 @@
           <w:sz w:val="22"/>
           <w:szCs w:val="22"/>
         </w:rPr>
-        <w:t>enabl</w:t>
+        <w:t xml:space="preserve"> pre-authentication</w:t>
       </w:r>
       <w:r>
         <w:rPr>
@@ -12589,7 +12497,7 @@
           <w:sz w:val="22"/>
           <w:szCs w:val="22"/>
         </w:rPr>
-        <w:t>ing</w:t>
+        <w:t>, in scenarios where you may want</w:t>
       </w:r>
       <w:r>
         <w:rPr>
@@ -12598,7 +12506,7 @@
           <w:sz w:val="22"/>
           <w:szCs w:val="22"/>
         </w:rPr>
-        <w:t xml:space="preserve"> pre-authentication</w:t>
+        <w:t xml:space="preserve"> to </w:t>
       </w:r>
       <w:r>
         <w:rPr>
@@ -12607,7 +12515,7 @@
           <w:sz w:val="22"/>
           <w:szCs w:val="22"/>
         </w:rPr>
-        <w:t>, in scenarios where you may want</w:t>
+        <w:t xml:space="preserve">constrain </w:t>
       </w:r>
       <w:r>
         <w:rPr>
@@ -12616,7 +12524,7 @@
           <w:sz w:val="22"/>
           <w:szCs w:val="22"/>
         </w:rPr>
-        <w:t xml:space="preserve"> to </w:t>
+        <w:t>access to corporate users only</w:t>
       </w:r>
       <w:r>
         <w:rPr>
@@ -12625,42 +12533,10 @@
           <w:sz w:val="22"/>
           <w:szCs w:val="22"/>
         </w:rPr>
-        <w:t xml:space="preserve">constrain </w:t>
-      </w:r>
-      <w:r>
-        <w:rPr>
-          <w:rFonts w:ascii="Segoe UI" w:hAnsi="Segoe UI" w:cs="Segoe UI"/>
-          <w:color w:val="000000"/>
-          <w:sz w:val="22"/>
-          <w:szCs w:val="22"/>
-        </w:rPr>
-        <w:t>access to corporate users only</w:t>
-      </w:r>
-      <w:r>
-        <w:rPr>
-          <w:rFonts w:ascii="Segoe UI" w:hAnsi="Segoe UI" w:cs="Segoe UI"/>
-          <w:color w:val="000000"/>
-          <w:sz w:val="22"/>
-          <w:szCs w:val="22"/>
-        </w:rPr>
         <w:t>.</w:t>
       </w:r>
     </w:p>
-    <w:p>
-      <w:pPr>
-        <w:pStyle w:val="Heading2"/>
-        <w:shd w:val="clear" w:color="auto" w:fill="FFFFFF"/>
-        <w:spacing w:before="0" w:after="0"/>
-        <w:jc w:val="both"/>
-        <w:rPr>
-          <w:b/>
-          <w:bCs/>
-          <w:color w:val="000000"/>
-          <w:sz w:val="22"/>
-          <w:szCs w:val="22"/>
-        </w:rPr>
-      </w:pPr>
-    </w:p>
+    <w:p/>
     <w:p>
       <w:pPr>
         <w:pStyle w:val="Heading2"/>
@@ -12705,9 +12581,8 @@
           <w:sz w:val="22"/>
           <w:szCs w:val="22"/>
         </w:rPr>
-        <w:t xml:space="preserve">This option is </w:t>
-      </w:r>
-      <w:proofErr w:type="gramStart"/>
+        <w:t xml:space="preserve">This option is a good choice </w:t>
+      </w:r>
       <w:r>
         <w:rPr>
           <w:rFonts w:ascii="Segoe UI" w:hAnsi="Segoe UI" w:cs="Segoe UI"/>
@@ -12715,9 +12590,8 @@
           <w:sz w:val="22"/>
           <w:szCs w:val="22"/>
         </w:rPr>
-        <w:t>a good choice</w:t>
-      </w:r>
-      <w:proofErr w:type="gramEnd"/>
+        <w:t xml:space="preserve">for providing SSO to </w:t>
+      </w:r>
       <w:r>
         <w:rPr>
           <w:rFonts w:ascii="Segoe UI" w:hAnsi="Segoe UI" w:cs="Segoe UI"/>
@@ -12725,7 +12599,7 @@
           <w:sz w:val="22"/>
           <w:szCs w:val="22"/>
         </w:rPr>
-        <w:t xml:space="preserve"> </w:t>
+        <w:t>application</w:t>
       </w:r>
       <w:r>
         <w:rPr>
@@ -12734,7 +12608,7 @@
           <w:sz w:val="22"/>
           <w:szCs w:val="22"/>
         </w:rPr>
-        <w:t xml:space="preserve">for providing SSO to </w:t>
+        <w:t>s</w:t>
       </w:r>
       <w:r>
         <w:rPr>
@@ -12743,7 +12617,7 @@
           <w:sz w:val="22"/>
           <w:szCs w:val="22"/>
         </w:rPr>
-        <w:t>application</w:t>
+        <w:t xml:space="preserve"> </w:t>
       </w:r>
       <w:r>
         <w:rPr>
@@ -12752,7 +12626,7 @@
           <w:sz w:val="22"/>
           <w:szCs w:val="22"/>
         </w:rPr>
-        <w:t>s</w:t>
+        <w:t xml:space="preserve">that are limited to </w:t>
       </w:r>
       <w:r>
         <w:rPr>
@@ -12761,7 +12635,7 @@
           <w:sz w:val="22"/>
           <w:szCs w:val="22"/>
         </w:rPr>
-        <w:t xml:space="preserve"> </w:t>
+        <w:t>authenticat</w:t>
       </w:r>
       <w:r>
         <w:rPr>
@@ -12770,7 +12644,7 @@
           <w:sz w:val="22"/>
           <w:szCs w:val="22"/>
         </w:rPr>
-        <w:t xml:space="preserve">that are limited to </w:t>
+        <w:t xml:space="preserve">ing using </w:t>
       </w:r>
       <w:r>
         <w:rPr>
@@ -12779,7 +12653,7 @@
           <w:sz w:val="22"/>
           <w:szCs w:val="22"/>
         </w:rPr>
-        <w:t>authenticat</w:t>
+        <w:t>forms-based</w:t>
       </w:r>
       <w:r>
         <w:rPr>
@@ -12788,7 +12662,7 @@
           <w:sz w:val="22"/>
           <w:szCs w:val="22"/>
         </w:rPr>
-        <w:t xml:space="preserve">ing using </w:t>
+        <w:t xml:space="preserve"> authentication. </w:t>
       </w:r>
       <w:r>
         <w:rPr>
@@ -12797,7 +12671,7 @@
           <w:sz w:val="22"/>
           <w:szCs w:val="22"/>
         </w:rPr>
-        <w:t>forms-based</w:t>
+        <w:t>In this scenario y</w:t>
       </w:r>
       <w:r>
         <w:rPr>
@@ -12806,7 +12680,7 @@
           <w:sz w:val="22"/>
           <w:szCs w:val="22"/>
         </w:rPr>
-        <w:t xml:space="preserve"> authentication. </w:t>
+        <w:t>our users</w:t>
       </w:r>
       <w:r>
         <w:rPr>
@@ -12815,7 +12689,7 @@
           <w:sz w:val="22"/>
           <w:szCs w:val="22"/>
         </w:rPr>
-        <w:t>In this scenario y</w:t>
+        <w:t xml:space="preserve"> will be expected </w:t>
       </w:r>
       <w:r>
         <w:rPr>
@@ -12824,7 +12698,7 @@
           <w:sz w:val="22"/>
           <w:szCs w:val="22"/>
         </w:rPr>
-        <w:t>our users</w:t>
+        <w:t xml:space="preserve">to </w:t>
       </w:r>
       <w:r>
         <w:rPr>
@@ -12833,7 +12707,7 @@
           <w:sz w:val="22"/>
           <w:szCs w:val="22"/>
         </w:rPr>
-        <w:t xml:space="preserve"> will be expected </w:t>
+        <w:t xml:space="preserve">manually </w:t>
       </w:r>
       <w:r>
         <w:rPr>
@@ -12842,7 +12716,7 @@
           <w:sz w:val="22"/>
           <w:szCs w:val="22"/>
         </w:rPr>
-        <w:t xml:space="preserve">to </w:t>
+        <w:t>sign in to the application the first time they access it</w:t>
       </w:r>
       <w:r>
         <w:rPr>
@@ -12851,7 +12725,7 @@
           <w:sz w:val="22"/>
           <w:szCs w:val="22"/>
         </w:rPr>
-        <w:t xml:space="preserve">manually </w:t>
+        <w:t>, and a</w:t>
       </w:r>
       <w:r>
         <w:rPr>
@@ -12860,7 +12734,7 @@
           <w:sz w:val="22"/>
           <w:szCs w:val="22"/>
         </w:rPr>
-        <w:t>sign in to the application the first time they access it</w:t>
+        <w:t xml:space="preserve">fter that, Azure Active Directory </w:t>
       </w:r>
       <w:r>
         <w:rPr>
@@ -12869,7 +12743,7 @@
           <w:sz w:val="22"/>
           <w:szCs w:val="22"/>
         </w:rPr>
-        <w:t>, and a</w:t>
+        <w:t xml:space="preserve">will take care of </w:t>
       </w:r>
       <w:r>
         <w:rPr>
@@ -12878,7 +12752,7 @@
           <w:sz w:val="22"/>
           <w:szCs w:val="22"/>
         </w:rPr>
-        <w:t xml:space="preserve">fter that, Azure Active Directory </w:t>
+        <w:t>suppl</w:t>
       </w:r>
       <w:r>
         <w:rPr>
@@ -12887,7 +12761,7 @@
           <w:sz w:val="22"/>
           <w:szCs w:val="22"/>
         </w:rPr>
-        <w:t xml:space="preserve">will take care of </w:t>
+        <w:t xml:space="preserve">ying </w:t>
       </w:r>
       <w:r>
         <w:rPr>
@@ -12896,7 +12770,7 @@
           <w:sz w:val="22"/>
           <w:szCs w:val="22"/>
         </w:rPr>
-        <w:t>suppl</w:t>
+        <w:t>the username and password on behalf of the user</w:t>
       </w:r>
       <w:r>
         <w:rPr>
@@ -12905,42 +12779,10 @@
           <w:sz w:val="22"/>
           <w:szCs w:val="22"/>
         </w:rPr>
-        <w:t xml:space="preserve">ying </w:t>
-      </w:r>
-      <w:r>
-        <w:rPr>
-          <w:rFonts w:ascii="Segoe UI" w:hAnsi="Segoe UI" w:cs="Segoe UI"/>
-          <w:color w:val="000000"/>
-          <w:sz w:val="22"/>
-          <w:szCs w:val="22"/>
-        </w:rPr>
-        <w:t>the username and password on behalf of the user</w:t>
-      </w:r>
-      <w:r>
-        <w:rPr>
-          <w:rFonts w:ascii="Segoe UI" w:hAnsi="Segoe UI" w:cs="Segoe UI"/>
-          <w:color w:val="000000"/>
-          <w:sz w:val="22"/>
-          <w:szCs w:val="22"/>
-        </w:rPr>
         <w:t>, through a browser add-on.</w:t>
       </w:r>
     </w:p>
-    <w:p>
-      <w:pPr>
-        <w:pStyle w:val="Heading2"/>
-        <w:shd w:val="clear" w:color="auto" w:fill="FFFFFF"/>
-        <w:spacing w:before="0" w:after="0"/>
-        <w:jc w:val="both"/>
-        <w:rPr>
-          <w:b/>
-          <w:bCs/>
-          <w:color w:val="000000"/>
-          <w:sz w:val="22"/>
-          <w:szCs w:val="22"/>
-        </w:rPr>
-      </w:pPr>
-    </w:p>
+    <w:p/>
     <w:p>
       <w:pPr>
         <w:pStyle w:val="Heading2"/>
@@ -12985,6 +12827,7 @@
           <w:sz w:val="22"/>
           <w:szCs w:val="22"/>
         </w:rPr>
+        <w:lastRenderedPageBreak/>
         <w:t>Choos</w:t>
       </w:r>
       <w:r>
@@ -13141,21 +12984,7 @@
         <w:t>backend application.</w:t>
       </w:r>
     </w:p>
-    <w:p>
-      <w:pPr>
-        <w:pStyle w:val="Heading2"/>
-        <w:shd w:val="clear" w:color="auto" w:fill="FFFFFF"/>
-        <w:spacing w:before="0" w:after="0"/>
-        <w:jc w:val="both"/>
-        <w:rPr>
-          <w:b/>
-          <w:bCs/>
-          <w:color w:val="000000"/>
-          <w:sz w:val="22"/>
-          <w:szCs w:val="22"/>
-        </w:rPr>
-      </w:pPr>
-    </w:p>
+    <w:p/>
     <w:p>
       <w:pPr>
         <w:pStyle w:val="Heading2"/>
@@ -13405,19 +13234,8 @@
       </w:r>
     </w:p>
     <w:p>
-      <w:pPr>
-        <w:pStyle w:val="Heading2"/>
-        <w:shd w:val="clear" w:color="auto" w:fill="FFFFFF"/>
-        <w:spacing w:before="0" w:after="0"/>
-        <w:jc w:val="both"/>
-        <w:rPr>
-          <w:b/>
-          <w:bCs/>
-          <w:color w:val="000000"/>
-          <w:sz w:val="22"/>
-          <w:szCs w:val="22"/>
-        </w:rPr>
-      </w:pPr>
+      <w:bookmarkStart w:id="40" w:name="_GoBack"/>
+      <w:bookmarkEnd w:id="40"/>
     </w:p>
     <w:p>
       <w:pPr>
@@ -13558,8 +13376,9 @@
       <w:pPr>
         <w:pStyle w:val="Heading2Numbered"/>
       </w:pPr>
-      <w:bookmarkStart w:id="39" w:name="_Toc508930379"/>
-      <w:r>
+      <w:bookmarkStart w:id="41" w:name="_Toc508930379"/>
+      <w:r>
+        <w:lastRenderedPageBreak/>
         <w:t xml:space="preserve">Working with </w:t>
       </w:r>
       <w:r>
@@ -13577,7 +13396,7 @@
       <w:r>
         <w:t>Applications</w:t>
       </w:r>
-      <w:bookmarkEnd w:id="39"/>
+      <w:bookmarkEnd w:id="41"/>
     </w:p>
     <w:p>
       <w:pPr>
@@ -13876,16 +13695,7 @@
           <w:color w:val="000000"/>
           <w:lang w:val="en-GB" w:eastAsia="en-GB"/>
         </w:rPr>
-        <w:t xml:space="preserve">Application Proxy </w:t>
-      </w:r>
-      <w:r>
-        <w:rPr>
-          <w:rFonts w:eastAsia="Times New Roman" w:cs="Segoe UI"/>
-          <w:color w:val="000000"/>
-          <w:lang w:val="en-GB" w:eastAsia="en-GB"/>
-        </w:rPr>
-        <w:lastRenderedPageBreak/>
-        <w:t xml:space="preserve">service </w:t>
+        <w:t xml:space="preserve">Application Proxy service </w:t>
       </w:r>
       <w:r>
         <w:rPr>
@@ -14004,7 +13814,7 @@
       <w:pPr>
         <w:pStyle w:val="Heading2Numbered"/>
       </w:pPr>
-      <w:bookmarkStart w:id="40" w:name="_Toc508930380"/>
+      <w:bookmarkStart w:id="42" w:name="_Toc508930380"/>
       <w:r>
         <w:t>En</w:t>
       </w:r>
@@ -14014,7 +13824,7 @@
       <w:r>
         <w:t>Conditional Access</w:t>
       </w:r>
-      <w:bookmarkEnd w:id="40"/>
+      <w:bookmarkEnd w:id="42"/>
     </w:p>
     <w:p>
       <w:pPr>
@@ -14248,7 +14058,6 @@
         <w:rPr>
           <w:sz w:val="20"/>
         </w:rPr>
-        <w:lastRenderedPageBreak/>
         <w:t>Protect your data from malicious hackers with a </w:t>
       </w:r>
       <w:hyperlink r:id="rId54" w:history="1">
@@ -14538,11 +14347,21 @@
           <w:r>
             <w:t xml:space="preserve">Azure Active Directory Implementation Services, Multi-Factor Authentication Remediation and Deployment Plan, Version </w:t>
           </w:r>
-          <w:fldSimple w:instr=" DOCPROPERTY  Version  \* MERGEFORMAT ">
-            <w:r>
-              <w:t>0.1</w:t>
-            </w:r>
-          </w:fldSimple>
+          <w:r>
+            <w:fldChar w:fldCharType="begin"/>
+          </w:r>
+          <w:r>
+            <w:instrText xml:space="preserve"> DOCPROPERTY  Version  \* MERGEFORMAT </w:instrText>
+          </w:r>
+          <w:r>
+            <w:fldChar w:fldCharType="separate"/>
+          </w:r>
+          <w:r>
+            <w:t>0.1</w:t>
+          </w:r>
+          <w:r>
+            <w:fldChar w:fldCharType="end"/>
+          </w:r>
           <w:r>
             <w:t xml:space="preserve"> </w:t>
           </w:r>
@@ -14598,12 +14417,22 @@
           <w:r>
             <w:fldChar w:fldCharType="separate"/>
           </w:r>
-          <w:r>
-            <w:rPr>
-              <w:noProof/>
-            </w:rPr>
-            <w:t>26 Apr. 18</w:t>
-          </w:r>
+          <w:ins w:id="0" w:author="Author">
+            <w:r>
+              <w:rPr>
+                <w:noProof/>
+              </w:rPr>
+              <w:t>1 May. 18</w:t>
+            </w:r>
+          </w:ins>
+          <w:del w:id="1" w:author="Author">
+            <w:r>
+              <w:rPr>
+                <w:noProof/>
+              </w:rPr>
+              <w:delText>26 Apr. 18</w:delText>
+            </w:r>
+          </w:del>
           <w:r>
             <w:fldChar w:fldCharType="end"/>
           </w:r>
@@ -14821,24 +14650,11 @@
       </w:rPr>
       <w:tab/>
     </w:r>
-    <w:r>
-      <w:fldChar w:fldCharType="begin"/>
-    </w:r>
-    <w:r>
-      <w:instrText xml:space="preserve"> DOCPROPERTY  </w:instrText>
-    </w:r>
-    <w:r>
-      <w:instrText xml:space="preserve">Customer </w:instrText>
-    </w:r>
-    <w:r>
-      <w:fldChar w:fldCharType="separate"/>
-    </w:r>
-    <w:r>
-      <w:t>&lt;Update Customer Name in Doc Properties&gt;</w:t>
-    </w:r>
-    <w:r>
-      <w:fldChar w:fldCharType="end"/>
-    </w:r>
+    <w:fldSimple w:instr=" DOCPROPERTY  Customer ">
+      <w:r>
+        <w:t>&lt;Update Customer Name in Doc Properties&gt;</w:t>
+      </w:r>
+    </w:fldSimple>
   </w:p>
   <w:p>
     <w:pPr>
@@ -14935,11 +14751,21 @@
     <w:r>
       <w:instrText xml:space="preserve"> IF </w:instrText>
     </w:r>
-    <w:fldSimple w:instr=" DOCPROPERTY  Confidential  \* MERGEFORMAT " w:fldLock="1">
-      <w:r>
-        <w:instrText>0</w:instrText>
-      </w:r>
-    </w:fldSimple>
+    <w:r>
+      <w:fldChar w:fldCharType="begin" w:fldLock="1"/>
+    </w:r>
+    <w:r>
+      <w:instrText xml:space="preserve"> DOCPROPERTY  Confidential  \* MERGEFORMAT </w:instrText>
+    </w:r>
+    <w:r>
+      <w:fldChar w:fldCharType="separate"/>
+    </w:r>
+    <w:r>
+      <w:instrText>0</w:instrText>
+    </w:r>
+    <w:r>
+      <w:fldChar w:fldCharType="end"/>
+    </w:r>
     <w:r>
       <w:instrText xml:space="preserve"> = 0 "Prepared for " "" \* MERGEFORMAT </w:instrText>
     </w:r>
@@ -14952,21 +14778,11 @@
     <w:r>
       <w:fldChar w:fldCharType="end"/>
     </w:r>
-    <w:r>
-      <w:fldChar w:fldCharType="begin"/>
-    </w:r>
-    <w:r>
-      <w:instrText xml:space="preserve"> DOCPROPERTY  Customer </w:instrText>
-    </w:r>
-    <w:r>
-      <w:fldChar w:fldCharType="separate"/>
-    </w:r>
-    <w:r>
-      <w:t>update [Customer] in Doc Properties</w:t>
-    </w:r>
-    <w:r>
-      <w:fldChar w:fldCharType="end"/>
-    </w:r>
+    <w:fldSimple w:instr=" DOCPROPERTY  Customer ">
+      <w:r>
+        <w:t>update [Customer] in Doc Properties</w:t>
+      </w:r>
+    </w:fldSimple>
   </w:p>
   <w:p>
     <w:pPr>
@@ -15047,21 +14863,11 @@
       </w:rPr>
       <w:ptab w:relativeTo="margin" w:alignment="right" w:leader="none"/>
     </w:r>
-    <w:r>
-      <w:fldChar w:fldCharType="begin"/>
-    </w:r>
-    <w:r>
-      <w:instrText xml:space="preserve"> DOCPROPERTY  Customer </w:instrText>
-    </w:r>
-    <w:r>
-      <w:fldChar w:fldCharType="separate"/>
-    </w:r>
-    <w:r>
-      <w:t>Joint Regional Intelligence Center</w:t>
-    </w:r>
-    <w:r>
-      <w:fldChar w:fldCharType="end"/>
-    </w:r>
+    <w:fldSimple w:instr=" DOCPROPERTY  Customer ">
+      <w:r>
+        <w:t>Joint Regional Intelligence Center</w:t>
+      </w:r>
+    </w:fldSimple>
   </w:p>
   <w:p>
     <w:pPr>
@@ -21736,12 +21542,9 @@
 </file>
 
 <file path=customXml/item3.xml><?xml version="1.0" encoding="utf-8"?>
-<?mso-contentType ?>
-<FormTemplates xmlns="http://schemas.microsoft.com/sharepoint/v3/contenttype/forms">
-  <Display>DocumentLibraryForm</Display>
-  <Edit>DocumentLibraryForm</Edit>
-  <New>DocumentLibraryForm</New>
-</FormTemplates>
+<root>
+  <Status/>
+</root>
 </file>
 
 <file path=customXml/item4.xml><?xml version="1.0" encoding="utf-8"?>
@@ -21997,9 +21800,12 @@
 </file>
 
 <file path=customXml/item5.xml><?xml version="1.0" encoding="utf-8"?>
-<root>
-  <Status/>
-</root>
+<?mso-contentType ?>
+<FormTemplates xmlns="http://schemas.microsoft.com/sharepoint/v3/contenttype/forms">
+  <Display>DocumentLibraryForm</Display>
+  <Edit>DocumentLibraryForm</Edit>
+  <New>DocumentLibraryForm</New>
+</FormTemplates>
 </file>
 
 <file path=customXml/item6.xml><?xml version="1.0" encoding="utf-8"?>
@@ -22027,10 +21833,8 @@
 </file>
 
 <file path=customXml/itemProps3.xml><?xml version="1.0" encoding="utf-8"?>
-<ds:datastoreItem xmlns:ds="http://schemas.openxmlformats.org/officeDocument/2006/customXml" ds:itemID="{1420A7FC-8043-4F1F-A9F3-60006DC957D6}">
-  <ds:schemaRefs>
-    <ds:schemaRef ds:uri="http://schemas.microsoft.com/sharepoint/v3/contenttype/forms"/>
-  </ds:schemaRefs>
+<ds:datastoreItem xmlns:ds="http://schemas.openxmlformats.org/officeDocument/2006/customXml" ds:itemID="{BC0A3F86-8BE6-4A02-8281-8D568A271DDF}">
+  <ds:schemaRefs/>
 </ds:datastoreItem>
 </file>
 
@@ -22056,13 +21860,15 @@
 </file>
 
 <file path=customXml/itemProps5.xml><?xml version="1.0" encoding="utf-8"?>
-<ds:datastoreItem xmlns:ds="http://schemas.openxmlformats.org/officeDocument/2006/customXml" ds:itemID="{BC0A3F86-8BE6-4A02-8281-8D568A271DDF}">
-  <ds:schemaRefs/>
+<ds:datastoreItem xmlns:ds="http://schemas.openxmlformats.org/officeDocument/2006/customXml" ds:itemID="{1420A7FC-8043-4F1F-A9F3-60006DC957D6}">
+  <ds:schemaRefs>
+    <ds:schemaRef ds:uri="http://schemas.microsoft.com/sharepoint/v3/contenttype/forms"/>
+  </ds:schemaRefs>
 </ds:datastoreItem>
 </file>
 
 <file path=customXml/itemProps6.xml><?xml version="1.0" encoding="utf-8"?>
-<ds:datastoreItem xmlns:ds="http://schemas.openxmlformats.org/officeDocument/2006/customXml" ds:itemID="{C01C5688-D434-460C-961C-9ADC72ED3D7D}">
+<ds:datastoreItem xmlns:ds="http://schemas.openxmlformats.org/officeDocument/2006/customXml" ds:itemID="{570B2D62-052E-4539-8575-791CA6D1A0EA}">
   <ds:schemaRefs>
     <ds:schemaRef ds:uri="http://schemas.openxmlformats.org/officeDocument/2006/bibliography"/>
   </ds:schemaRefs>

</xml_diff>